<commit_message>
Upload core class diagram
</commit_message>
<xml_diff>
--- a/Docs/Requirements Analysis.docx
+++ b/Docs/Requirements Analysis.docx
@@ -109,7 +109,27 @@
           <w:szCs w:val="28"/>
           <w:lang w:val="en-US"/>
         </w:rPr>
-        <w:t xml:space="preserve"> with IoT enabled devices capable of monitoring the environment and detecting </w:t>
+        <w:t xml:space="preserve"> with </w:t>
+      </w:r>
+      <w:proofErr w:type="spellStart"/>
+      <w:r>
+        <w:rPr>
+          <w:rFonts w:ascii="Calibri Light" w:hAnsi="Calibri Light" w:cs="Calibri Light"/>
+          <w:sz w:val="28"/>
+          <w:szCs w:val="28"/>
+          <w:lang w:val="en-US"/>
+        </w:rPr>
+        <w:t>IoT</w:t>
+      </w:r>
+      <w:proofErr w:type="spellEnd"/>
+      <w:r>
+        <w:rPr>
+          <w:rFonts w:ascii="Calibri Light" w:hAnsi="Calibri Light" w:cs="Calibri Light"/>
+          <w:sz w:val="28"/>
+          <w:szCs w:val="28"/>
+          <w:lang w:val="en-US"/>
+        </w:rPr>
+        <w:t xml:space="preserve"> enabled devices capable of monitoring the environment and detecting </w:t>
       </w:r>
       <w:r>
         <w:rPr>
@@ -368,7 +388,29 @@
           <w:szCs w:val="28"/>
           <w:lang w:val="en-US"/>
         </w:rPr>
-        <w:t>further improve it's efficiency.</w:t>
+        <w:t xml:space="preserve">further improve </w:t>
+      </w:r>
+      <w:proofErr w:type="spellStart"/>
+      <w:proofErr w:type="gramStart"/>
+      <w:r>
+        <w:rPr>
+          <w:rFonts w:ascii="Calibri Light" w:hAnsi="Calibri Light" w:cs="Calibri Light"/>
+          <w:sz w:val="28"/>
+          <w:szCs w:val="28"/>
+          <w:lang w:val="en-US"/>
+        </w:rPr>
+        <w:t>it's</w:t>
+      </w:r>
+      <w:proofErr w:type="spellEnd"/>
+      <w:proofErr w:type="gramEnd"/>
+      <w:r>
+        <w:rPr>
+          <w:rFonts w:ascii="Calibri Light" w:hAnsi="Calibri Light" w:cs="Calibri Light"/>
+          <w:sz w:val="28"/>
+          <w:szCs w:val="28"/>
+          <w:lang w:val="en-US"/>
+        </w:rPr>
+        <w:t xml:space="preserve"> efficiency.</w:t>
       </w:r>
     </w:p>
     <w:p>
@@ -482,7 +524,27 @@
           <w:szCs w:val="28"/>
           <w:lang w:val="en-US"/>
         </w:rPr>
-        <w:t>Does the system or the resources (IoT devices) interact with the hospital's own institutional hardware?</w:t>
+        <w:t>Does the system or the resources (</w:t>
+      </w:r>
+      <w:proofErr w:type="spellStart"/>
+      <w:r>
+        <w:rPr>
+          <w:rFonts w:ascii="Calibri Light" w:hAnsi="Calibri Light" w:cs="Calibri Light"/>
+          <w:sz w:val="28"/>
+          <w:szCs w:val="28"/>
+          <w:lang w:val="en-US"/>
+        </w:rPr>
+        <w:t>IoT</w:t>
+      </w:r>
+      <w:proofErr w:type="spellEnd"/>
+      <w:r>
+        <w:rPr>
+          <w:rFonts w:ascii="Calibri Light" w:hAnsi="Calibri Light" w:cs="Calibri Light"/>
+          <w:sz w:val="28"/>
+          <w:szCs w:val="28"/>
+          <w:lang w:val="en-US"/>
+        </w:rPr>
+        <w:t xml:space="preserve"> devices) interact with the hospital's own institutional hardware?</w:t>
       </w:r>
     </w:p>
     <w:p>
@@ -605,6 +667,7 @@
           <w:lang w:val="en-US"/>
         </w:rPr>
       </w:pPr>
+      <w:proofErr w:type="spellStart"/>
       <w:r>
         <w:rPr>
           <w:rFonts w:ascii="Calibri Light" w:hAnsi="Calibri Light" w:cs="Calibri Light"/>
@@ -614,6 +677,7 @@
         </w:rPr>
         <w:t>Microservices</w:t>
       </w:r>
+      <w:proofErr w:type="spellEnd"/>
     </w:p>
     <w:p>
       <w:pPr>
@@ -725,6 +789,7 @@
         </w:rPr>
         <w:t xml:space="preserve"> </w:t>
       </w:r>
+      <w:proofErr w:type="spellStart"/>
       <w:r>
         <w:rPr>
           <w:rFonts w:ascii="Calibri Light" w:hAnsi="Calibri Light" w:cs="Calibri Light"/>
@@ -735,24 +800,45 @@
         </w:rPr>
         <w:t>Microservices</w:t>
       </w:r>
-    </w:p>
-    <w:p>
-      <w:pPr>
-        <w:rPr>
-          <w:rFonts w:ascii="Calibri Light" w:hAnsi="Calibri Light" w:cs="Calibri Light"/>
-          <w:sz w:val="28"/>
-          <w:szCs w:val="28"/>
-          <w:lang w:val="en-US"/>
-        </w:rPr>
-      </w:pPr>
-      <w:r>
-        <w:rPr>
-          <w:rFonts w:ascii="Calibri Light" w:hAnsi="Calibri Light" w:cs="Calibri Light"/>
-          <w:sz w:val="28"/>
-          <w:szCs w:val="28"/>
-          <w:lang w:val="en-US"/>
-        </w:rPr>
-        <w:t xml:space="preserve">The microservices layer </w:t>
+      <w:proofErr w:type="spellEnd"/>
+    </w:p>
+    <w:p>
+      <w:pPr>
+        <w:rPr>
+          <w:rFonts w:ascii="Calibri Light" w:hAnsi="Calibri Light" w:cs="Calibri Light"/>
+          <w:sz w:val="28"/>
+          <w:szCs w:val="28"/>
+          <w:lang w:val="en-US"/>
+        </w:rPr>
+      </w:pPr>
+      <w:r>
+        <w:rPr>
+          <w:rFonts w:ascii="Calibri Light" w:hAnsi="Calibri Light" w:cs="Calibri Light"/>
+          <w:sz w:val="28"/>
+          <w:szCs w:val="28"/>
+          <w:lang w:val="en-US"/>
+        </w:rPr>
+        <w:t xml:space="preserve">The </w:t>
+      </w:r>
+      <w:proofErr w:type="spellStart"/>
+      <w:r>
+        <w:rPr>
+          <w:rFonts w:ascii="Calibri Light" w:hAnsi="Calibri Light" w:cs="Calibri Light"/>
+          <w:sz w:val="28"/>
+          <w:szCs w:val="28"/>
+          <w:lang w:val="en-US"/>
+        </w:rPr>
+        <w:t>microservices</w:t>
+      </w:r>
+      <w:proofErr w:type="spellEnd"/>
+      <w:r>
+        <w:rPr>
+          <w:rFonts w:ascii="Calibri Light" w:hAnsi="Calibri Light" w:cs="Calibri Light"/>
+          <w:sz w:val="28"/>
+          <w:szCs w:val="28"/>
+          <w:lang w:val="en-US"/>
+        </w:rPr>
+        <w:t xml:space="preserve"> layer </w:t>
       </w:r>
       <w:r>
         <w:rPr>
@@ -788,7 +874,27 @@
           <w:szCs w:val="28"/>
           <w:lang w:val="en-US"/>
         </w:rPr>
-        <w:t xml:space="preserve"> a network of IoT devices. These will abstract the type of the device, the communication protocol, the information being manipulated/transmitted to</w:t>
+        <w:t xml:space="preserve"> a network of </w:t>
+      </w:r>
+      <w:proofErr w:type="spellStart"/>
+      <w:r>
+        <w:rPr>
+          <w:rFonts w:ascii="Calibri Light" w:hAnsi="Calibri Light" w:cs="Calibri Light"/>
+          <w:sz w:val="28"/>
+          <w:szCs w:val="28"/>
+          <w:lang w:val="en-US"/>
+        </w:rPr>
+        <w:t>IoT</w:t>
+      </w:r>
+      <w:proofErr w:type="spellEnd"/>
+      <w:r>
+        <w:rPr>
+          <w:rFonts w:ascii="Calibri Light" w:hAnsi="Calibri Light" w:cs="Calibri Light"/>
+          <w:sz w:val="28"/>
+          <w:szCs w:val="28"/>
+          <w:lang w:val="en-US"/>
+        </w:rPr>
+        <w:t xml:space="preserve"> devices. These will abstract the type of the device, the communication protocol, the information being manipulated/transmitted to</w:t>
       </w:r>
       <w:r>
         <w:rPr>
@@ -826,14 +932,25 @@
         </w:rPr>
         <w:t xml:space="preserve">(sensor) the </w:t>
       </w:r>
-      <w:r>
-        <w:rPr>
-          <w:rFonts w:ascii="Calibri Light" w:hAnsi="Calibri Light" w:cs="Calibri Light"/>
-          <w:sz w:val="28"/>
-          <w:szCs w:val="28"/>
-          <w:lang w:val="en-US"/>
-        </w:rPr>
-        <w:t xml:space="preserve">IoT </w:t>
+      <w:proofErr w:type="spellStart"/>
+      <w:r>
+        <w:rPr>
+          <w:rFonts w:ascii="Calibri Light" w:hAnsi="Calibri Light" w:cs="Calibri Light"/>
+          <w:sz w:val="28"/>
+          <w:szCs w:val="28"/>
+          <w:lang w:val="en-US"/>
+        </w:rPr>
+        <w:t>IoT</w:t>
+      </w:r>
+      <w:proofErr w:type="spellEnd"/>
+      <w:r>
+        <w:rPr>
+          <w:rFonts w:ascii="Calibri Light" w:hAnsi="Calibri Light" w:cs="Calibri Light"/>
+          <w:sz w:val="28"/>
+          <w:szCs w:val="28"/>
+          <w:lang w:val="en-US"/>
+        </w:rPr>
+        <w:t xml:space="preserve"> </w:t>
       </w:r>
       <w:r>
         <w:rPr>
@@ -870,7 +987,27 @@
           <w:szCs w:val="28"/>
           <w:lang w:val="en-US"/>
         </w:rPr>
-        <w:t>The microservices can be classified in three categories. Read-Only, Write-Only, Read-Write.</w:t>
+        <w:t xml:space="preserve">The </w:t>
+      </w:r>
+      <w:proofErr w:type="spellStart"/>
+      <w:r>
+        <w:rPr>
+          <w:rFonts w:ascii="Calibri Light" w:hAnsi="Calibri Light" w:cs="Calibri Light"/>
+          <w:sz w:val="28"/>
+          <w:szCs w:val="28"/>
+          <w:lang w:val="en-US"/>
+        </w:rPr>
+        <w:t>microservices</w:t>
+      </w:r>
+      <w:proofErr w:type="spellEnd"/>
+      <w:r>
+        <w:rPr>
+          <w:rFonts w:ascii="Calibri Light" w:hAnsi="Calibri Light" w:cs="Calibri Light"/>
+          <w:sz w:val="28"/>
+          <w:szCs w:val="28"/>
+          <w:lang w:val="en-US"/>
+        </w:rPr>
+        <w:t xml:space="preserve"> can be classified in three categories. Read-Only, Write-Only, Read-Write.</w:t>
       </w:r>
     </w:p>
     <w:p>
@@ -1287,7 +1424,29 @@
           <w:szCs w:val="28"/>
           <w:lang w:val="en-US"/>
         </w:rPr>
-        <w:t xml:space="preserve"> &amp; decizion making</w:t>
+        <w:t xml:space="preserve"> &amp; </w:t>
+      </w:r>
+      <w:proofErr w:type="spellStart"/>
+      <w:r>
+        <w:rPr>
+          <w:rFonts w:ascii="Calibri Light" w:hAnsi="Calibri Light" w:cs="Calibri Light"/>
+          <w:b/>
+          <w:sz w:val="28"/>
+          <w:szCs w:val="28"/>
+          <w:lang w:val="en-US"/>
+        </w:rPr>
+        <w:t>decizion</w:t>
+      </w:r>
+      <w:proofErr w:type="spellEnd"/>
+      <w:r>
+        <w:rPr>
+          <w:rFonts w:ascii="Calibri Light" w:hAnsi="Calibri Light" w:cs="Calibri Light"/>
+          <w:b/>
+          <w:sz w:val="28"/>
+          <w:szCs w:val="28"/>
+          <w:lang w:val="en-US"/>
+        </w:rPr>
+        <w:t xml:space="preserve"> making</w:t>
       </w:r>
     </w:p>
     <w:p>
@@ -1342,7 +1501,27 @@
           <w:szCs w:val="28"/>
           <w:lang w:val="en-US"/>
         </w:rPr>
-        <w:t xml:space="preserve"> that aggregates the required data either from the IoT devices or from other sources like databases with patient data, handles the physical aspects of the infrastructure and integrates all other components.</w:t>
+        <w:t xml:space="preserve"> that aggregates the required data either from the </w:t>
+      </w:r>
+      <w:proofErr w:type="spellStart"/>
+      <w:r>
+        <w:rPr>
+          <w:rFonts w:ascii="Calibri Light" w:hAnsi="Calibri Light" w:cs="Calibri Light"/>
+          <w:sz w:val="28"/>
+          <w:szCs w:val="28"/>
+          <w:lang w:val="en-US"/>
+        </w:rPr>
+        <w:t>IoT</w:t>
+      </w:r>
+      <w:proofErr w:type="spellEnd"/>
+      <w:r>
+        <w:rPr>
+          <w:rFonts w:ascii="Calibri Light" w:hAnsi="Calibri Light" w:cs="Calibri Light"/>
+          <w:sz w:val="28"/>
+          <w:szCs w:val="28"/>
+          <w:lang w:val="en-US"/>
+        </w:rPr>
+        <w:t xml:space="preserve"> devices or from other sources like databases with patient data, handles the physical aspects of the infrastructure and integrates all other components.</w:t>
       </w:r>
     </w:p>
     <w:p>
@@ -1411,7 +1590,27 @@
           <w:szCs w:val="28"/>
           <w:lang w:val="en-US"/>
         </w:rPr>
-        <w:t>The planner is a problem solver that uses adaptive algorithms to solve a problem with constaints. The constraints can be related to patient data, information from the network of devices and so on...</w:t>
+        <w:t xml:space="preserve">The planner is a problem solver that uses adaptive algorithms to solve a problem with </w:t>
+      </w:r>
+      <w:proofErr w:type="spellStart"/>
+      <w:r>
+        <w:rPr>
+          <w:rFonts w:ascii="Calibri Light" w:hAnsi="Calibri Light" w:cs="Calibri Light"/>
+          <w:sz w:val="28"/>
+          <w:szCs w:val="28"/>
+          <w:lang w:val="en-US"/>
+        </w:rPr>
+        <w:t>constaints</w:t>
+      </w:r>
+      <w:proofErr w:type="spellEnd"/>
+      <w:r>
+        <w:rPr>
+          <w:rFonts w:ascii="Calibri Light" w:hAnsi="Calibri Light" w:cs="Calibri Light"/>
+          <w:sz w:val="28"/>
+          <w:szCs w:val="28"/>
+          <w:lang w:val="en-US"/>
+        </w:rPr>
+        <w:t>. The constraints can be related to patient data, information from the network of devices and so on...</w:t>
       </w:r>
     </w:p>
     <w:p>
@@ -1435,7 +1634,47 @@
           <w:color w:val="auto"/>
           <w:lang w:val="en-US"/>
         </w:rPr>
-        <w:t xml:space="preserve">Also, the planner can have more than one goal and it should be able to chose the best course of action based on the available information and a pre-configurated list of priorities. (Here we can use an </w:t>
+        <w:t xml:space="preserve">Also, the planner can have more than one goal and it should be able to </w:t>
+      </w:r>
+      <w:proofErr w:type="gramStart"/>
+      <w:r>
+        <w:rPr>
+          <w:rFonts w:ascii="Calibri Light" w:hAnsi="Calibri Light" w:cs="Calibri Light"/>
+          <w:b w:val="0"/>
+          <w:color w:val="auto"/>
+          <w:lang w:val="en-US"/>
+        </w:rPr>
+        <w:t>chose</w:t>
+      </w:r>
+      <w:proofErr w:type="gramEnd"/>
+      <w:r>
+        <w:rPr>
+          <w:rFonts w:ascii="Calibri Light" w:hAnsi="Calibri Light" w:cs="Calibri Light"/>
+          <w:b w:val="0"/>
+          <w:color w:val="auto"/>
+          <w:lang w:val="en-US"/>
+        </w:rPr>
+        <w:t xml:space="preserve"> the best course of action based on the available information and a pre-</w:t>
+      </w:r>
+      <w:proofErr w:type="spellStart"/>
+      <w:r>
+        <w:rPr>
+          <w:rFonts w:ascii="Calibri Light" w:hAnsi="Calibri Light" w:cs="Calibri Light"/>
+          <w:b w:val="0"/>
+          <w:color w:val="auto"/>
+          <w:lang w:val="en-US"/>
+        </w:rPr>
+        <w:t>configurated</w:t>
+      </w:r>
+      <w:proofErr w:type="spellEnd"/>
+      <w:r>
+        <w:rPr>
+          <w:rFonts w:ascii="Calibri Light" w:hAnsi="Calibri Light" w:cs="Calibri Light"/>
+          <w:b w:val="0"/>
+          <w:color w:val="auto"/>
+          <w:lang w:val="en-US"/>
+        </w:rPr>
+        <w:t xml:space="preserve"> list of priorities. (Here we can use an </w:t>
       </w:r>
       <w:r>
         <w:rPr>
@@ -1445,7 +1684,29 @@
           <w:kern w:val="36"/>
           <w:lang w:val="en-US"/>
         </w:rPr>
-        <w:t>Ontology-Based aproach to specify relationships between patient data and relevance to help in the decision making)</w:t>
+        <w:t xml:space="preserve">Ontology-Based </w:t>
+      </w:r>
+      <w:proofErr w:type="spellStart"/>
+      <w:r>
+        <w:rPr>
+          <w:rFonts w:ascii="Calibri Light" w:eastAsia="Times New Roman" w:hAnsi="Calibri Light" w:cs="Calibri Light"/>
+          <w:b w:val="0"/>
+          <w:color w:val="auto"/>
+          <w:kern w:val="36"/>
+          <w:lang w:val="en-US"/>
+        </w:rPr>
+        <w:t>aproach</w:t>
+      </w:r>
+      <w:proofErr w:type="spellEnd"/>
+      <w:r>
+        <w:rPr>
+          <w:rFonts w:ascii="Calibri Light" w:eastAsia="Times New Roman" w:hAnsi="Calibri Light" w:cs="Calibri Light"/>
+          <w:b w:val="0"/>
+          <w:color w:val="auto"/>
+          <w:kern w:val="36"/>
+          <w:lang w:val="en-US"/>
+        </w:rPr>
+        <w:t xml:space="preserve"> to specify relationships between patient data and relevance to help in the decision making)</w:t>
       </w:r>
     </w:p>
     <w:p>
@@ -1515,7 +1776,27 @@
           <w:szCs w:val="28"/>
           <w:lang w:val="en-US"/>
         </w:rPr>
-        <w:t xml:space="preserve">The IoT system is vulnerable without </w:t>
+        <w:t xml:space="preserve">The </w:t>
+      </w:r>
+      <w:proofErr w:type="spellStart"/>
+      <w:r>
+        <w:rPr>
+          <w:rFonts w:ascii="Calibri Light" w:hAnsi="Calibri Light" w:cs="Calibri Light"/>
+          <w:sz w:val="28"/>
+          <w:szCs w:val="28"/>
+          <w:lang w:val="en-US"/>
+        </w:rPr>
+        <w:t>IoT</w:t>
+      </w:r>
+      <w:proofErr w:type="spellEnd"/>
+      <w:r>
+        <w:rPr>
+          <w:rFonts w:ascii="Calibri Light" w:hAnsi="Calibri Light" w:cs="Calibri Light"/>
+          <w:sz w:val="28"/>
+          <w:szCs w:val="28"/>
+          <w:lang w:val="en-US"/>
+        </w:rPr>
+        <w:t xml:space="preserve"> system is vulnerable without </w:t>
       </w:r>
       <w:r>
         <w:rPr>
@@ -1542,7 +1823,47 @@
           <w:szCs w:val="28"/>
           <w:lang w:val="en-US"/>
         </w:rPr>
-        <w:t xml:space="preserve"> Each device should have support for securing it's data and since the IoT nature is broad and scarce, we need good protocols that ensure us that confidential information like </w:t>
+        <w:t xml:space="preserve"> Each device should have support for securing </w:t>
+      </w:r>
+      <w:proofErr w:type="gramStart"/>
+      <w:r>
+        <w:rPr>
+          <w:rFonts w:ascii="Calibri Light" w:hAnsi="Calibri Light" w:cs="Calibri Light"/>
+          <w:sz w:val="28"/>
+          <w:szCs w:val="28"/>
+          <w:lang w:val="en-US"/>
+        </w:rPr>
+        <w:t>it's</w:t>
+      </w:r>
+      <w:proofErr w:type="gramEnd"/>
+      <w:r>
+        <w:rPr>
+          <w:rFonts w:ascii="Calibri Light" w:hAnsi="Calibri Light" w:cs="Calibri Light"/>
+          <w:sz w:val="28"/>
+          <w:szCs w:val="28"/>
+          <w:lang w:val="en-US"/>
+        </w:rPr>
+        <w:t xml:space="preserve"> data and since the </w:t>
+      </w:r>
+      <w:proofErr w:type="spellStart"/>
+      <w:r>
+        <w:rPr>
+          <w:rFonts w:ascii="Calibri Light" w:hAnsi="Calibri Light" w:cs="Calibri Light"/>
+          <w:sz w:val="28"/>
+          <w:szCs w:val="28"/>
+          <w:lang w:val="en-US"/>
+        </w:rPr>
+        <w:t>IoT</w:t>
+      </w:r>
+      <w:proofErr w:type="spellEnd"/>
+      <w:r>
+        <w:rPr>
+          <w:rFonts w:ascii="Calibri Light" w:hAnsi="Calibri Light" w:cs="Calibri Light"/>
+          <w:sz w:val="28"/>
+          <w:szCs w:val="28"/>
+          <w:lang w:val="en-US"/>
+        </w:rPr>
+        <w:t xml:space="preserve"> nature is broad and scarce, we need good protocols that ensure us that confidential information like </w:t>
       </w:r>
       <w:r>
         <w:rPr>
@@ -1583,6 +1904,26 @@
           <w:lang w:val="en-US"/>
         </w:rPr>
       </w:pPr>
+    </w:p>
+    <w:p>
+      <w:pPr>
+        <w:pStyle w:val="ListParagraph"/>
+        <w:rPr>
+          <w:rFonts w:ascii="Calibri Light" w:hAnsi="Calibri Light" w:cs="Calibri Light"/>
+          <w:sz w:val="28"/>
+          <w:szCs w:val="28"/>
+          <w:lang w:val="en-US"/>
+        </w:rPr>
+      </w:pPr>
+      <w:r>
+        <w:rPr>
+          <w:rFonts w:ascii="Calibri Light" w:hAnsi="Calibri Light" w:cs="Calibri Light"/>
+          <w:sz w:val="28"/>
+          <w:szCs w:val="28"/>
+          <w:lang w:val="en-US"/>
+        </w:rPr>
+        <w:t xml:space="preserve"> </w:t>
+      </w:r>
     </w:p>
     <w:sectPr>
       <w:pgSz w:w="11906" w:h="16838"/>
@@ -1909,6 +2250,119 @@
     </w:lvl>
   </w:abstractNum>
   <w:abstractNum w:abstractNumId="3">
+    <w:nsid w:val="43205E53"/>
+    <w:multiLevelType w:val="hybridMultilevel"/>
+    <w:tmpl w:val="CCC08922"/>
+    <w:lvl w:ilvl="0" w:tplc="04180001">
+      <w:start w:val="1"/>
+      <w:numFmt w:val="bullet"/>
+      <w:lvlText w:val=""/>
+      <w:lvlJc w:val="left"/>
+      <w:pPr>
+        <w:ind w:left="720" w:hanging="360"/>
+      </w:pPr>
+      <w:rPr>
+        <w:rFonts w:ascii="Symbol" w:hAnsi="Symbol" w:hint="default"/>
+      </w:rPr>
+    </w:lvl>
+    <w:lvl w:ilvl="1" w:tplc="04180003" w:tentative="1">
+      <w:start w:val="1"/>
+      <w:numFmt w:val="bullet"/>
+      <w:lvlText w:val="o"/>
+      <w:lvlJc w:val="left"/>
+      <w:pPr>
+        <w:ind w:left="1440" w:hanging="360"/>
+      </w:pPr>
+      <w:rPr>
+        <w:rFonts w:ascii="Courier New" w:hAnsi="Courier New" w:cs="Courier New" w:hint="default"/>
+      </w:rPr>
+    </w:lvl>
+    <w:lvl w:ilvl="2" w:tplc="04180005" w:tentative="1">
+      <w:start w:val="1"/>
+      <w:numFmt w:val="bullet"/>
+      <w:lvlText w:val=""/>
+      <w:lvlJc w:val="left"/>
+      <w:pPr>
+        <w:ind w:left="2160" w:hanging="360"/>
+      </w:pPr>
+      <w:rPr>
+        <w:rFonts w:ascii="Wingdings" w:hAnsi="Wingdings" w:hint="default"/>
+      </w:rPr>
+    </w:lvl>
+    <w:lvl w:ilvl="3" w:tplc="04180001" w:tentative="1">
+      <w:start w:val="1"/>
+      <w:numFmt w:val="bullet"/>
+      <w:lvlText w:val=""/>
+      <w:lvlJc w:val="left"/>
+      <w:pPr>
+        <w:ind w:left="2880" w:hanging="360"/>
+      </w:pPr>
+      <w:rPr>
+        <w:rFonts w:ascii="Symbol" w:hAnsi="Symbol" w:hint="default"/>
+      </w:rPr>
+    </w:lvl>
+    <w:lvl w:ilvl="4" w:tplc="04180003" w:tentative="1">
+      <w:start w:val="1"/>
+      <w:numFmt w:val="bullet"/>
+      <w:lvlText w:val="o"/>
+      <w:lvlJc w:val="left"/>
+      <w:pPr>
+        <w:ind w:left="3600" w:hanging="360"/>
+      </w:pPr>
+      <w:rPr>
+        <w:rFonts w:ascii="Courier New" w:hAnsi="Courier New" w:cs="Courier New" w:hint="default"/>
+      </w:rPr>
+    </w:lvl>
+    <w:lvl w:ilvl="5" w:tplc="04180005" w:tentative="1">
+      <w:start w:val="1"/>
+      <w:numFmt w:val="bullet"/>
+      <w:lvlText w:val=""/>
+      <w:lvlJc w:val="left"/>
+      <w:pPr>
+        <w:ind w:left="4320" w:hanging="360"/>
+      </w:pPr>
+      <w:rPr>
+        <w:rFonts w:ascii="Wingdings" w:hAnsi="Wingdings" w:hint="default"/>
+      </w:rPr>
+    </w:lvl>
+    <w:lvl w:ilvl="6" w:tplc="04180001" w:tentative="1">
+      <w:start w:val="1"/>
+      <w:numFmt w:val="bullet"/>
+      <w:lvlText w:val=""/>
+      <w:lvlJc w:val="left"/>
+      <w:pPr>
+        <w:ind w:left="5040" w:hanging="360"/>
+      </w:pPr>
+      <w:rPr>
+        <w:rFonts w:ascii="Symbol" w:hAnsi="Symbol" w:hint="default"/>
+      </w:rPr>
+    </w:lvl>
+    <w:lvl w:ilvl="7" w:tplc="04180003" w:tentative="1">
+      <w:start w:val="1"/>
+      <w:numFmt w:val="bullet"/>
+      <w:lvlText w:val="o"/>
+      <w:lvlJc w:val="left"/>
+      <w:pPr>
+        <w:ind w:left="5760" w:hanging="360"/>
+      </w:pPr>
+      <w:rPr>
+        <w:rFonts w:ascii="Courier New" w:hAnsi="Courier New" w:cs="Courier New" w:hint="default"/>
+      </w:rPr>
+    </w:lvl>
+    <w:lvl w:ilvl="8" w:tplc="04180005" w:tentative="1">
+      <w:start w:val="1"/>
+      <w:numFmt w:val="bullet"/>
+      <w:lvlText w:val=""/>
+      <w:lvlJc w:val="left"/>
+      <w:pPr>
+        <w:ind w:left="6480" w:hanging="360"/>
+      </w:pPr>
+      <w:rPr>
+        <w:rFonts w:ascii="Wingdings" w:hAnsi="Wingdings" w:hint="default"/>
+      </w:rPr>
+    </w:lvl>
+  </w:abstractNum>
+  <w:abstractNum w:abstractNumId="4">
     <w:nsid w:val="4AF012BA"/>
     <w:multiLevelType w:val="hybridMultilevel"/>
     <w:tmpl w:val="397A4750"/>
@@ -2021,7 +2475,7 @@
       </w:rPr>
     </w:lvl>
   </w:abstractNum>
-  <w:abstractNum w:abstractNumId="4">
+  <w:abstractNum w:abstractNumId="5">
     <w:nsid w:val="4F3150D1"/>
     <w:multiLevelType w:val="hybridMultilevel"/>
     <w:tmpl w:val="513A7E86"/>
@@ -2134,7 +2588,7 @@
       </w:rPr>
     </w:lvl>
   </w:abstractNum>
-  <w:abstractNum w:abstractNumId="5">
+  <w:abstractNum w:abstractNumId="6">
     <w:nsid w:val="634A6CA6"/>
     <w:multiLevelType w:val="hybridMultilevel"/>
     <w:tmpl w:val="E6CA9240"/>
@@ -2248,7 +2702,7 @@
     </w:lvl>
   </w:abstractNum>
   <w:num w:numId="1">
-    <w:abstractNumId w:val="5"/>
+    <w:abstractNumId w:val="6"/>
   </w:num>
   <w:num w:numId="2">
     <w:abstractNumId w:val="1"/>
@@ -2257,13 +2711,16 @@
     <w:abstractNumId w:val="0"/>
   </w:num>
   <w:num w:numId="4">
-    <w:abstractNumId w:val="4"/>
+    <w:abstractNumId w:val="5"/>
   </w:num>
   <w:num w:numId="5">
-    <w:abstractNumId w:val="3"/>
+    <w:abstractNumId w:val="4"/>
   </w:num>
   <w:num w:numId="6">
     <w:abstractNumId w:val="2"/>
+  </w:num>
+  <w:num w:numId="7">
+    <w:abstractNumId w:val="3"/>
   </w:num>
 </w:numbering>
 </file>

</xml_diff>

<commit_message>
requirement update and tasks
</commit_message>
<xml_diff>
--- a/Docs/Requirements Analysis.docx
+++ b/Docs/Requirements Analysis.docx
@@ -109,27 +109,7 @@
           <w:szCs w:val="28"/>
           <w:lang w:val="en-US"/>
         </w:rPr>
-        <w:t xml:space="preserve"> with </w:t>
-      </w:r>
-      <w:proofErr w:type="spellStart"/>
-      <w:r>
-        <w:rPr>
-          <w:rFonts w:ascii="Calibri Light" w:hAnsi="Calibri Light" w:cs="Calibri Light"/>
-          <w:sz w:val="28"/>
-          <w:szCs w:val="28"/>
-          <w:lang w:val="en-US"/>
-        </w:rPr>
-        <w:t>IoT</w:t>
-      </w:r>
-      <w:proofErr w:type="spellEnd"/>
-      <w:r>
-        <w:rPr>
-          <w:rFonts w:ascii="Calibri Light" w:hAnsi="Calibri Light" w:cs="Calibri Light"/>
-          <w:sz w:val="28"/>
-          <w:szCs w:val="28"/>
-          <w:lang w:val="en-US"/>
-        </w:rPr>
-        <w:t xml:space="preserve"> enabled devices capable of monitoring the environment and detecting </w:t>
+        <w:t xml:space="preserve"> with IoT enabled devices capable of monitoring the environment and detecting </w:t>
       </w:r>
       <w:r>
         <w:rPr>
@@ -388,29 +368,7 @@
           <w:szCs w:val="28"/>
           <w:lang w:val="en-US"/>
         </w:rPr>
-        <w:t xml:space="preserve">further improve </w:t>
-      </w:r>
-      <w:proofErr w:type="spellStart"/>
-      <w:proofErr w:type="gramStart"/>
-      <w:r>
-        <w:rPr>
-          <w:rFonts w:ascii="Calibri Light" w:hAnsi="Calibri Light" w:cs="Calibri Light"/>
-          <w:sz w:val="28"/>
-          <w:szCs w:val="28"/>
-          <w:lang w:val="en-US"/>
-        </w:rPr>
-        <w:t>it's</w:t>
-      </w:r>
-      <w:proofErr w:type="spellEnd"/>
-      <w:proofErr w:type="gramEnd"/>
-      <w:r>
-        <w:rPr>
-          <w:rFonts w:ascii="Calibri Light" w:hAnsi="Calibri Light" w:cs="Calibri Light"/>
-          <w:sz w:val="28"/>
-          <w:szCs w:val="28"/>
-          <w:lang w:val="en-US"/>
-        </w:rPr>
-        <w:t xml:space="preserve"> efficiency.</w:t>
+        <w:t>further improve it's efficiency.</w:t>
       </w:r>
     </w:p>
     <w:p>
@@ -524,27 +482,7 @@
           <w:szCs w:val="28"/>
           <w:lang w:val="en-US"/>
         </w:rPr>
-        <w:t>Does the system or the resources (</w:t>
-      </w:r>
-      <w:proofErr w:type="spellStart"/>
-      <w:r>
-        <w:rPr>
-          <w:rFonts w:ascii="Calibri Light" w:hAnsi="Calibri Light" w:cs="Calibri Light"/>
-          <w:sz w:val="28"/>
-          <w:szCs w:val="28"/>
-          <w:lang w:val="en-US"/>
-        </w:rPr>
-        <w:t>IoT</w:t>
-      </w:r>
-      <w:proofErr w:type="spellEnd"/>
-      <w:r>
-        <w:rPr>
-          <w:rFonts w:ascii="Calibri Light" w:hAnsi="Calibri Light" w:cs="Calibri Light"/>
-          <w:sz w:val="28"/>
-          <w:szCs w:val="28"/>
-          <w:lang w:val="en-US"/>
-        </w:rPr>
-        <w:t xml:space="preserve"> devices) interact with the hospital's own institutional hardware?</w:t>
+        <w:t>Does the system or the resources (IoT devices) interact with the hospital's own institutional hardware?</w:t>
       </w:r>
     </w:p>
     <w:p>
@@ -667,7 +605,6 @@
           <w:lang w:val="en-US"/>
         </w:rPr>
       </w:pPr>
-      <w:proofErr w:type="spellStart"/>
       <w:r>
         <w:rPr>
           <w:rFonts w:ascii="Calibri Light" w:hAnsi="Calibri Light" w:cs="Calibri Light"/>
@@ -677,7 +614,6 @@
         </w:rPr>
         <w:t>Microservices</w:t>
       </w:r>
-      <w:proofErr w:type="spellEnd"/>
     </w:p>
     <w:p>
       <w:pPr>
@@ -789,7 +725,6 @@
         </w:rPr>
         <w:t xml:space="preserve"> </w:t>
       </w:r>
-      <w:proofErr w:type="spellStart"/>
       <w:r>
         <w:rPr>
           <w:rFonts w:ascii="Calibri Light" w:hAnsi="Calibri Light" w:cs="Calibri Light"/>
@@ -800,45 +735,24 @@
         </w:rPr>
         <w:t>Microservices</w:t>
       </w:r>
-      <w:proofErr w:type="spellEnd"/>
-    </w:p>
-    <w:p>
-      <w:pPr>
-        <w:rPr>
-          <w:rFonts w:ascii="Calibri Light" w:hAnsi="Calibri Light" w:cs="Calibri Light"/>
-          <w:sz w:val="28"/>
-          <w:szCs w:val="28"/>
-          <w:lang w:val="en-US"/>
-        </w:rPr>
-      </w:pPr>
-      <w:r>
-        <w:rPr>
-          <w:rFonts w:ascii="Calibri Light" w:hAnsi="Calibri Light" w:cs="Calibri Light"/>
-          <w:sz w:val="28"/>
-          <w:szCs w:val="28"/>
-          <w:lang w:val="en-US"/>
-        </w:rPr>
-        <w:t xml:space="preserve">The </w:t>
-      </w:r>
-      <w:proofErr w:type="spellStart"/>
-      <w:r>
-        <w:rPr>
-          <w:rFonts w:ascii="Calibri Light" w:hAnsi="Calibri Light" w:cs="Calibri Light"/>
-          <w:sz w:val="28"/>
-          <w:szCs w:val="28"/>
-          <w:lang w:val="en-US"/>
-        </w:rPr>
-        <w:t>microservices</w:t>
-      </w:r>
-      <w:proofErr w:type="spellEnd"/>
-      <w:r>
-        <w:rPr>
-          <w:rFonts w:ascii="Calibri Light" w:hAnsi="Calibri Light" w:cs="Calibri Light"/>
-          <w:sz w:val="28"/>
-          <w:szCs w:val="28"/>
-          <w:lang w:val="en-US"/>
-        </w:rPr>
-        <w:t xml:space="preserve"> layer </w:t>
+    </w:p>
+    <w:p>
+      <w:pPr>
+        <w:rPr>
+          <w:rFonts w:ascii="Calibri Light" w:hAnsi="Calibri Light" w:cs="Calibri Light"/>
+          <w:sz w:val="28"/>
+          <w:szCs w:val="28"/>
+          <w:lang w:val="en-US"/>
+        </w:rPr>
+      </w:pPr>
+      <w:r>
+        <w:rPr>
+          <w:rFonts w:ascii="Calibri Light" w:hAnsi="Calibri Light" w:cs="Calibri Light"/>
+          <w:sz w:val="28"/>
+          <w:szCs w:val="28"/>
+          <w:lang w:val="en-US"/>
+        </w:rPr>
+        <w:t xml:space="preserve">The microservices layer </w:t>
       </w:r>
       <w:r>
         <w:rPr>
@@ -874,27 +788,7 @@
           <w:szCs w:val="28"/>
           <w:lang w:val="en-US"/>
         </w:rPr>
-        <w:t xml:space="preserve"> a network of </w:t>
-      </w:r>
-      <w:proofErr w:type="spellStart"/>
-      <w:r>
-        <w:rPr>
-          <w:rFonts w:ascii="Calibri Light" w:hAnsi="Calibri Light" w:cs="Calibri Light"/>
-          <w:sz w:val="28"/>
-          <w:szCs w:val="28"/>
-          <w:lang w:val="en-US"/>
-        </w:rPr>
-        <w:t>IoT</w:t>
-      </w:r>
-      <w:proofErr w:type="spellEnd"/>
-      <w:r>
-        <w:rPr>
-          <w:rFonts w:ascii="Calibri Light" w:hAnsi="Calibri Light" w:cs="Calibri Light"/>
-          <w:sz w:val="28"/>
-          <w:szCs w:val="28"/>
-          <w:lang w:val="en-US"/>
-        </w:rPr>
-        <w:t xml:space="preserve"> devices. These will abstract the type of the device, the communication protocol, the information being manipulated/transmitted to</w:t>
+        <w:t xml:space="preserve"> a network of IoT devices. These will abstract the type of the device, the communication protocol, the information being manipulated/transmitted to</w:t>
       </w:r>
       <w:r>
         <w:rPr>
@@ -932,25 +826,14 @@
         </w:rPr>
         <w:t xml:space="preserve">(sensor) the </w:t>
       </w:r>
-      <w:proofErr w:type="spellStart"/>
-      <w:r>
-        <w:rPr>
-          <w:rFonts w:ascii="Calibri Light" w:hAnsi="Calibri Light" w:cs="Calibri Light"/>
-          <w:sz w:val="28"/>
-          <w:szCs w:val="28"/>
-          <w:lang w:val="en-US"/>
-        </w:rPr>
-        <w:t>IoT</w:t>
-      </w:r>
-      <w:proofErr w:type="spellEnd"/>
-      <w:r>
-        <w:rPr>
-          <w:rFonts w:ascii="Calibri Light" w:hAnsi="Calibri Light" w:cs="Calibri Light"/>
-          <w:sz w:val="28"/>
-          <w:szCs w:val="28"/>
-          <w:lang w:val="en-US"/>
-        </w:rPr>
-        <w:t xml:space="preserve"> </w:t>
+      <w:r>
+        <w:rPr>
+          <w:rFonts w:ascii="Calibri Light" w:hAnsi="Calibri Light" w:cs="Calibri Light"/>
+          <w:sz w:val="28"/>
+          <w:szCs w:val="28"/>
+          <w:lang w:val="en-US"/>
+        </w:rPr>
+        <w:t xml:space="preserve">IoT </w:t>
       </w:r>
       <w:r>
         <w:rPr>
@@ -987,27 +870,7 @@
           <w:szCs w:val="28"/>
           <w:lang w:val="en-US"/>
         </w:rPr>
-        <w:t xml:space="preserve">The </w:t>
-      </w:r>
-      <w:proofErr w:type="spellStart"/>
-      <w:r>
-        <w:rPr>
-          <w:rFonts w:ascii="Calibri Light" w:hAnsi="Calibri Light" w:cs="Calibri Light"/>
-          <w:sz w:val="28"/>
-          <w:szCs w:val="28"/>
-          <w:lang w:val="en-US"/>
-        </w:rPr>
-        <w:t>microservices</w:t>
-      </w:r>
-      <w:proofErr w:type="spellEnd"/>
-      <w:r>
-        <w:rPr>
-          <w:rFonts w:ascii="Calibri Light" w:hAnsi="Calibri Light" w:cs="Calibri Light"/>
-          <w:sz w:val="28"/>
-          <w:szCs w:val="28"/>
-          <w:lang w:val="en-US"/>
-        </w:rPr>
-        <w:t xml:space="preserve"> can be classified in three categories. Read-Only, Write-Only, Read-Write.</w:t>
+        <w:t>The microservices can be classified in three categories. Read-Only, Write-Only, Read-Write.</w:t>
       </w:r>
     </w:p>
     <w:p>
@@ -1424,10 +1287,95 @@
           <w:szCs w:val="28"/>
           <w:lang w:val="en-US"/>
         </w:rPr>
-        <w:t xml:space="preserve"> &amp; </w:t>
-      </w:r>
-      <w:proofErr w:type="spellStart"/>
-      <w:r>
+        <w:t xml:space="preserve"> &amp; decizion making</w:t>
+      </w:r>
+    </w:p>
+    <w:p>
+      <w:pPr>
+        <w:rPr>
+          <w:rFonts w:ascii="Calibri Light" w:hAnsi="Calibri Light" w:cs="Calibri Light"/>
+          <w:sz w:val="28"/>
+          <w:szCs w:val="28"/>
+          <w:lang w:val="en-US"/>
+        </w:rPr>
+      </w:pPr>
+      <w:r>
+        <w:rPr>
+          <w:rFonts w:ascii="Calibri Light" w:hAnsi="Calibri Light" w:cs="Calibri Light"/>
+          <w:sz w:val="28"/>
+          <w:szCs w:val="28"/>
+          <w:lang w:val="en-US"/>
+        </w:rPr>
+        <w:t>The core consist</w:t>
+      </w:r>
+      <w:r>
+        <w:rPr>
+          <w:rFonts w:ascii="Calibri Light" w:hAnsi="Calibri Light" w:cs="Calibri Light"/>
+          <w:sz w:val="28"/>
+          <w:szCs w:val="28"/>
+          <w:lang w:val="en-US"/>
+        </w:rPr>
+        <w:t>s</w:t>
+      </w:r>
+      <w:r>
+        <w:rPr>
+          <w:rFonts w:ascii="Calibri Light" w:hAnsi="Calibri Light" w:cs="Calibri Light"/>
+          <w:sz w:val="28"/>
+          <w:szCs w:val="28"/>
+          <w:lang w:val="en-US"/>
+        </w:rPr>
+        <w:t xml:space="preserve"> of</w:t>
+      </w:r>
+      <w:r>
+        <w:rPr>
+          <w:rFonts w:ascii="Calibri Light" w:hAnsi="Calibri Light" w:cs="Calibri Light"/>
+          <w:sz w:val="28"/>
+          <w:szCs w:val="28"/>
+          <w:lang w:val="en-US"/>
+        </w:rPr>
+        <w:t xml:space="preserve"> a distributed system</w:t>
+      </w:r>
+      <w:r>
+        <w:rPr>
+          <w:rFonts w:ascii="Calibri Light" w:hAnsi="Calibri Light" w:cs="Calibri Light"/>
+          <w:sz w:val="28"/>
+          <w:szCs w:val="28"/>
+          <w:lang w:val="en-US"/>
+        </w:rPr>
+        <w:t xml:space="preserve"> that aggregates the required data either from the IoT devices or from other sources like databases with patient data, handles the physical aspects of the infrastructure and integrates all other components.</w:t>
+      </w:r>
+    </w:p>
+    <w:p>
+      <w:pPr>
+        <w:rPr>
+          <w:rFonts w:ascii="Calibri Light" w:hAnsi="Calibri Light" w:cs="Calibri Light"/>
+          <w:sz w:val="28"/>
+          <w:szCs w:val="28"/>
+          <w:lang w:val="en-US"/>
+        </w:rPr>
+      </w:pPr>
+      <w:r>
+        <w:rPr>
+          <w:rFonts w:ascii="Calibri Light" w:hAnsi="Calibri Light" w:cs="Calibri Light"/>
+          <w:sz w:val="28"/>
+          <w:szCs w:val="28"/>
+          <w:lang w:val="en-US"/>
+        </w:rPr>
+        <w:t>Also this is the component responsible for the decision making problem using the aggregated data in order to produce results in our evacuation plans.</w:t>
+      </w:r>
+    </w:p>
+    <w:p>
+      <w:pPr>
+        <w:rPr>
+          <w:rFonts w:ascii="Calibri Light" w:hAnsi="Calibri Light" w:cs="Calibri Light"/>
+          <w:sz w:val="28"/>
+          <w:szCs w:val="28"/>
+          <w:lang w:val="en-US"/>
+        </w:rPr>
+      </w:pPr>
+    </w:p>
+    <w:p>
+      <w:pPr>
         <w:rPr>
           <w:rFonts w:ascii="Calibri Light" w:hAnsi="Calibri Light" w:cs="Calibri Light"/>
           <w:b/>
@@ -1435,9 +1383,7 @@
           <w:szCs w:val="28"/>
           <w:lang w:val="en-US"/>
         </w:rPr>
-        <w:t>decizion</w:t>
-      </w:r>
-      <w:proofErr w:type="spellEnd"/>
+      </w:pPr>
       <w:r>
         <w:rPr>
           <w:rFonts w:ascii="Calibri Light" w:hAnsi="Calibri Light" w:cs="Calibri Light"/>
@@ -1446,131 +1392,6 @@
           <w:szCs w:val="28"/>
           <w:lang w:val="en-US"/>
         </w:rPr>
-        <w:t xml:space="preserve"> making</w:t>
-      </w:r>
-    </w:p>
-    <w:p>
-      <w:pPr>
-        <w:rPr>
-          <w:rFonts w:ascii="Calibri Light" w:hAnsi="Calibri Light" w:cs="Calibri Light"/>
-          <w:sz w:val="28"/>
-          <w:szCs w:val="28"/>
-          <w:lang w:val="en-US"/>
-        </w:rPr>
-      </w:pPr>
-      <w:r>
-        <w:rPr>
-          <w:rFonts w:ascii="Calibri Light" w:hAnsi="Calibri Light" w:cs="Calibri Light"/>
-          <w:sz w:val="28"/>
-          <w:szCs w:val="28"/>
-          <w:lang w:val="en-US"/>
-        </w:rPr>
-        <w:t>The core consist</w:t>
-      </w:r>
-      <w:r>
-        <w:rPr>
-          <w:rFonts w:ascii="Calibri Light" w:hAnsi="Calibri Light" w:cs="Calibri Light"/>
-          <w:sz w:val="28"/>
-          <w:szCs w:val="28"/>
-          <w:lang w:val="en-US"/>
-        </w:rPr>
-        <w:t>s</w:t>
-      </w:r>
-      <w:r>
-        <w:rPr>
-          <w:rFonts w:ascii="Calibri Light" w:hAnsi="Calibri Light" w:cs="Calibri Light"/>
-          <w:sz w:val="28"/>
-          <w:szCs w:val="28"/>
-          <w:lang w:val="en-US"/>
-        </w:rPr>
-        <w:t xml:space="preserve"> of</w:t>
-      </w:r>
-      <w:r>
-        <w:rPr>
-          <w:rFonts w:ascii="Calibri Light" w:hAnsi="Calibri Light" w:cs="Calibri Light"/>
-          <w:sz w:val="28"/>
-          <w:szCs w:val="28"/>
-          <w:lang w:val="en-US"/>
-        </w:rPr>
-        <w:t xml:space="preserve"> a distributed system</w:t>
-      </w:r>
-      <w:r>
-        <w:rPr>
-          <w:rFonts w:ascii="Calibri Light" w:hAnsi="Calibri Light" w:cs="Calibri Light"/>
-          <w:sz w:val="28"/>
-          <w:szCs w:val="28"/>
-          <w:lang w:val="en-US"/>
-        </w:rPr>
-        <w:t xml:space="preserve"> that aggregates the required data either from the </w:t>
-      </w:r>
-      <w:proofErr w:type="spellStart"/>
-      <w:r>
-        <w:rPr>
-          <w:rFonts w:ascii="Calibri Light" w:hAnsi="Calibri Light" w:cs="Calibri Light"/>
-          <w:sz w:val="28"/>
-          <w:szCs w:val="28"/>
-          <w:lang w:val="en-US"/>
-        </w:rPr>
-        <w:t>IoT</w:t>
-      </w:r>
-      <w:proofErr w:type="spellEnd"/>
-      <w:r>
-        <w:rPr>
-          <w:rFonts w:ascii="Calibri Light" w:hAnsi="Calibri Light" w:cs="Calibri Light"/>
-          <w:sz w:val="28"/>
-          <w:szCs w:val="28"/>
-          <w:lang w:val="en-US"/>
-        </w:rPr>
-        <w:t xml:space="preserve"> devices or from other sources like databases with patient data, handles the physical aspects of the infrastructure and integrates all other components.</w:t>
-      </w:r>
-    </w:p>
-    <w:p>
-      <w:pPr>
-        <w:rPr>
-          <w:rFonts w:ascii="Calibri Light" w:hAnsi="Calibri Light" w:cs="Calibri Light"/>
-          <w:sz w:val="28"/>
-          <w:szCs w:val="28"/>
-          <w:lang w:val="en-US"/>
-        </w:rPr>
-      </w:pPr>
-      <w:r>
-        <w:rPr>
-          <w:rFonts w:ascii="Calibri Light" w:hAnsi="Calibri Light" w:cs="Calibri Light"/>
-          <w:sz w:val="28"/>
-          <w:szCs w:val="28"/>
-          <w:lang w:val="en-US"/>
-        </w:rPr>
-        <w:t>Also this is the component responsible for the decision making problem using the aggregated data in order to produce results in our evacuation plans.</w:t>
-      </w:r>
-    </w:p>
-    <w:p>
-      <w:pPr>
-        <w:rPr>
-          <w:rFonts w:ascii="Calibri Light" w:hAnsi="Calibri Light" w:cs="Calibri Light"/>
-          <w:sz w:val="28"/>
-          <w:szCs w:val="28"/>
-          <w:lang w:val="en-US"/>
-        </w:rPr>
-      </w:pPr>
-    </w:p>
-    <w:p>
-      <w:pPr>
-        <w:rPr>
-          <w:rFonts w:ascii="Calibri Light" w:hAnsi="Calibri Light" w:cs="Calibri Light"/>
-          <w:b/>
-          <w:sz w:val="28"/>
-          <w:szCs w:val="28"/>
-          <w:lang w:val="en-US"/>
-        </w:rPr>
-      </w:pPr>
-      <w:r>
-        <w:rPr>
-          <w:rFonts w:ascii="Calibri Light" w:hAnsi="Calibri Light" w:cs="Calibri Light"/>
-          <w:b/>
-          <w:sz w:val="28"/>
-          <w:szCs w:val="28"/>
-          <w:lang w:val="en-US"/>
-        </w:rPr>
         <w:t>3. Planner</w:t>
       </w:r>
     </w:p>
@@ -1592,17 +1413,15 @@
         </w:rPr>
         <w:t xml:space="preserve">The planner is a problem solver that uses adaptive algorithms to solve a problem with </w:t>
       </w:r>
-      <w:proofErr w:type="spellStart"/>
-      <w:r>
-        <w:rPr>
-          <w:rFonts w:ascii="Calibri Light" w:hAnsi="Calibri Light" w:cs="Calibri Light"/>
-          <w:sz w:val="28"/>
-          <w:szCs w:val="28"/>
-          <w:lang w:val="en-US"/>
-        </w:rPr>
-        <w:t>constaints</w:t>
-      </w:r>
-      <w:proofErr w:type="spellEnd"/>
+      <w:r>
+        <w:rPr>
+          <w:rFonts w:ascii="Calibri Light" w:hAnsi="Calibri Light" w:cs="Calibri Light"/>
+          <w:sz w:val="28"/>
+          <w:szCs w:val="28"/>
+          <w:lang w:val="en-US"/>
+        </w:rPr>
+        <w:t>constraints</w:t>
+      </w:r>
       <w:r>
         <w:rPr>
           <w:rFonts w:ascii="Calibri Light" w:hAnsi="Calibri Light" w:cs="Calibri Light"/>
@@ -1620,61 +1439,48 @@
         <w:spacing w:before="0"/>
         <w:ind w:right="137"/>
         <w:rPr>
+          <w:rFonts w:ascii="Calibri Light" w:hAnsi="Calibri Light" w:cs="Calibri Light"/>
+          <w:b w:val="0"/>
+          <w:color w:val="auto"/>
+          <w:lang w:val="en-US"/>
+        </w:rPr>
+      </w:pPr>
+      <w:r>
+        <w:rPr>
+          <w:rFonts w:ascii="Calibri Light" w:hAnsi="Calibri Light" w:cs="Calibri Light"/>
+          <w:b w:val="0"/>
+          <w:color w:val="auto"/>
+          <w:lang w:val="en-US"/>
+        </w:rPr>
+        <w:t xml:space="preserve">Also, the planner can have more than one goal and it should be able to </w:t>
+      </w:r>
+      <w:r>
+        <w:rPr>
+          <w:rFonts w:ascii="Calibri Light" w:hAnsi="Calibri Light" w:cs="Calibri Light"/>
+          <w:b w:val="0"/>
+          <w:color w:val="auto"/>
+          <w:lang w:val="en-US"/>
+        </w:rPr>
+        <w:t>choose</w:t>
+      </w:r>
+      <w:r>
+        <w:rPr>
+          <w:rFonts w:ascii="Calibri Light" w:hAnsi="Calibri Light" w:cs="Calibri Light"/>
+          <w:b w:val="0"/>
+          <w:color w:val="auto"/>
+          <w:lang w:val="en-US"/>
+        </w:rPr>
+        <w:t xml:space="preserve"> the best course of action based on the available information and a pre-configurated list of priorities. (Here we can use an </w:t>
+      </w:r>
+      <w:r>
+        <w:rPr>
           <w:rFonts w:ascii="Calibri Light" w:eastAsia="Times New Roman" w:hAnsi="Calibri Light" w:cs="Calibri Light"/>
           <w:b w:val="0"/>
           <w:color w:val="auto"/>
           <w:kern w:val="36"/>
           <w:lang w:val="en-US"/>
         </w:rPr>
-      </w:pPr>
-      <w:r>
-        <w:rPr>
-          <w:rFonts w:ascii="Calibri Light" w:hAnsi="Calibri Light" w:cs="Calibri Light"/>
-          <w:b w:val="0"/>
-          <w:color w:val="auto"/>
-          <w:lang w:val="en-US"/>
-        </w:rPr>
-        <w:t xml:space="preserve">Also, the planner can have more than one goal and it should be able to </w:t>
-      </w:r>
-      <w:proofErr w:type="gramStart"/>
-      <w:r>
-        <w:rPr>
-          <w:rFonts w:ascii="Calibri Light" w:hAnsi="Calibri Light" w:cs="Calibri Light"/>
-          <w:b w:val="0"/>
-          <w:color w:val="auto"/>
-          <w:lang w:val="en-US"/>
-        </w:rPr>
-        <w:t>chose</w:t>
-      </w:r>
-      <w:proofErr w:type="gramEnd"/>
-      <w:r>
-        <w:rPr>
-          <w:rFonts w:ascii="Calibri Light" w:hAnsi="Calibri Light" w:cs="Calibri Light"/>
-          <w:b w:val="0"/>
-          <w:color w:val="auto"/>
-          <w:lang w:val="en-US"/>
-        </w:rPr>
-        <w:t xml:space="preserve"> the best course of action based on the available information and a pre-</w:t>
-      </w:r>
-      <w:proofErr w:type="spellStart"/>
-      <w:r>
-        <w:rPr>
-          <w:rFonts w:ascii="Calibri Light" w:hAnsi="Calibri Light" w:cs="Calibri Light"/>
-          <w:b w:val="0"/>
-          <w:color w:val="auto"/>
-          <w:lang w:val="en-US"/>
-        </w:rPr>
-        <w:t>configurated</w:t>
-      </w:r>
-      <w:proofErr w:type="spellEnd"/>
-      <w:r>
-        <w:rPr>
-          <w:rFonts w:ascii="Calibri Light" w:hAnsi="Calibri Light" w:cs="Calibri Light"/>
-          <w:b w:val="0"/>
-          <w:color w:val="auto"/>
-          <w:lang w:val="en-US"/>
-        </w:rPr>
-        <w:t xml:space="preserve"> list of priorities. (Here we can use an </w:t>
+        <w:t xml:space="preserve">Ontology-Based </w:t>
       </w:r>
       <w:r>
         <w:rPr>
@@ -1684,9 +1490,8 @@
           <w:kern w:val="36"/>
           <w:lang w:val="en-US"/>
         </w:rPr>
-        <w:t xml:space="preserve">Ontology-Based </w:t>
-      </w:r>
-      <w:proofErr w:type="spellStart"/>
+        <w:t>approach</w:t>
+      </w:r>
       <w:r>
         <w:rPr>
           <w:rFonts w:ascii="Calibri Light" w:eastAsia="Times New Roman" w:hAnsi="Calibri Light" w:cs="Calibri Light"/>
@@ -1695,24 +1500,86 @@
           <w:kern w:val="36"/>
           <w:lang w:val="en-US"/>
         </w:rPr>
-        <w:t>aproach</w:t>
-      </w:r>
-      <w:proofErr w:type="spellEnd"/>
-      <w:r>
-        <w:rPr>
-          <w:rFonts w:ascii="Calibri Light" w:eastAsia="Times New Roman" w:hAnsi="Calibri Light" w:cs="Calibri Light"/>
+        <w:t xml:space="preserve"> to specify relationships between patient data and relevance to help in the </w:t>
+      </w:r>
+      <w:r>
+        <w:rPr>
+          <w:rFonts w:ascii="Calibri Light" w:hAnsi="Calibri Light" w:cs="Calibri Light"/>
           <w:b w:val="0"/>
           <w:color w:val="auto"/>
-          <w:kern w:val="36"/>
-          <w:lang w:val="en-US"/>
-        </w:rPr>
-        <w:t xml:space="preserve"> to specify relationships between patient data and relevance to help in the decision making)</w:t>
-      </w:r>
-    </w:p>
-    <w:p>
-      <w:pPr>
-        <w:rPr>
-          <w:rFonts w:ascii="Calibri Light" w:hAnsi="Calibri Light" w:cs="Calibri Light"/>
+          <w:lang w:val="en-US"/>
+        </w:rPr>
+        <w:t>decision making)</w:t>
+      </w:r>
+    </w:p>
+    <w:p>
+      <w:pPr>
+        <w:rPr>
+          <w:rFonts w:ascii="Calibri Light" w:eastAsiaTheme="majorEastAsia" w:hAnsi="Calibri Light" w:cs="Calibri Light"/>
+          <w:bCs/>
+          <w:sz w:val="28"/>
+          <w:szCs w:val="28"/>
+          <w:lang w:val="en-US"/>
+        </w:rPr>
+      </w:pPr>
+      <w:r>
+        <w:rPr>
+          <w:rFonts w:ascii="Calibri Light" w:eastAsiaTheme="majorEastAsia" w:hAnsi="Calibri Light" w:cs="Calibri Light"/>
+          <w:bCs/>
+          <w:sz w:val="28"/>
+          <w:szCs w:val="28"/>
+          <w:lang w:val="en-US"/>
+        </w:rPr>
+        <w:t xml:space="preserve">It should also be fairly fast so we might have to compromise </w:t>
+      </w:r>
+      <w:r>
+        <w:rPr>
+          <w:rFonts w:ascii="Calibri Light" w:eastAsiaTheme="majorEastAsia" w:hAnsi="Calibri Light" w:cs="Calibri Light"/>
+          <w:bCs/>
+          <w:sz w:val="28"/>
+          <w:szCs w:val="28"/>
+          <w:lang w:val="en-US"/>
+        </w:rPr>
+        <w:t>the optimality but not so much so that the planner becomes useless.</w:t>
+      </w:r>
+    </w:p>
+    <w:p>
+      <w:pPr>
+        <w:rPr>
+          <w:rFonts w:ascii="Calibri Light" w:eastAsiaTheme="majorEastAsia" w:hAnsi="Calibri Light" w:cs="Calibri Light"/>
+          <w:bCs/>
+          <w:sz w:val="28"/>
+          <w:szCs w:val="28"/>
+          <w:lang w:val="en-US"/>
+        </w:rPr>
+      </w:pPr>
+      <w:r>
+        <w:rPr>
+          <w:rFonts w:ascii="Calibri Light" w:eastAsiaTheme="majorEastAsia" w:hAnsi="Calibri Light" w:cs="Calibri Light"/>
+          <w:bCs/>
+          <w:sz w:val="28"/>
+          <w:szCs w:val="28"/>
+          <w:lang w:val="en-US"/>
+        </w:rPr>
+        <w:t xml:space="preserve">The input for the planner can vary. It could be used to plan a route for one person keeping in mind the other people present in the building and their movement. Or we could construct a best plan for keeping the damage done to </w:t>
+      </w:r>
+      <w:r>
+        <w:rPr>
+          <w:rFonts w:ascii="Calibri Light" w:eastAsiaTheme="majorEastAsia" w:hAnsi="Calibri Light" w:cs="Calibri Light"/>
+          <w:bCs/>
+          <w:sz w:val="28"/>
+          <w:szCs w:val="28"/>
+          <w:lang w:val="en-US"/>
+        </w:rPr>
+        <w:lastRenderedPageBreak/>
+        <w:t>the hospital to a minimum. In order to achieve this we must take into account the format of the input and output.</w:t>
+      </w:r>
+    </w:p>
+    <w:p>
+      <w:pPr>
+        <w:rPr>
+          <w:rFonts w:ascii="Calibri Light" w:eastAsiaTheme="majorEastAsia" w:hAnsi="Calibri Light" w:cs="Calibri Light"/>
+          <w:bCs/>
           <w:sz w:val="28"/>
           <w:szCs w:val="28"/>
           <w:lang w:val="en-US"/>
@@ -1776,27 +1643,7 @@
           <w:szCs w:val="28"/>
           <w:lang w:val="en-US"/>
         </w:rPr>
-        <w:t xml:space="preserve">The </w:t>
-      </w:r>
-      <w:proofErr w:type="spellStart"/>
-      <w:r>
-        <w:rPr>
-          <w:rFonts w:ascii="Calibri Light" w:hAnsi="Calibri Light" w:cs="Calibri Light"/>
-          <w:sz w:val="28"/>
-          <w:szCs w:val="28"/>
-          <w:lang w:val="en-US"/>
-        </w:rPr>
-        <w:t>IoT</w:t>
-      </w:r>
-      <w:proofErr w:type="spellEnd"/>
-      <w:r>
-        <w:rPr>
-          <w:rFonts w:ascii="Calibri Light" w:hAnsi="Calibri Light" w:cs="Calibri Light"/>
-          <w:sz w:val="28"/>
-          <w:szCs w:val="28"/>
-          <w:lang w:val="en-US"/>
-        </w:rPr>
-        <w:t xml:space="preserve"> system is vulnerable without </w:t>
+        <w:t xml:space="preserve">The IoT system is vulnerable without </w:t>
       </w:r>
       <w:r>
         <w:rPr>
@@ -1823,57 +1670,25 @@
           <w:szCs w:val="28"/>
           <w:lang w:val="en-US"/>
         </w:rPr>
-        <w:t xml:space="preserve"> Each device should have support for securing </w:t>
-      </w:r>
-      <w:proofErr w:type="gramStart"/>
-      <w:r>
-        <w:rPr>
-          <w:rFonts w:ascii="Calibri Light" w:hAnsi="Calibri Light" w:cs="Calibri Light"/>
-          <w:sz w:val="28"/>
-          <w:szCs w:val="28"/>
-          <w:lang w:val="en-US"/>
-        </w:rPr>
-        <w:t>it's</w:t>
-      </w:r>
-      <w:proofErr w:type="gramEnd"/>
-      <w:r>
-        <w:rPr>
-          <w:rFonts w:ascii="Calibri Light" w:hAnsi="Calibri Light" w:cs="Calibri Light"/>
-          <w:sz w:val="28"/>
-          <w:szCs w:val="28"/>
-          <w:lang w:val="en-US"/>
-        </w:rPr>
-        <w:t xml:space="preserve"> data and since the </w:t>
-      </w:r>
-      <w:proofErr w:type="spellStart"/>
-      <w:r>
-        <w:rPr>
-          <w:rFonts w:ascii="Calibri Light" w:hAnsi="Calibri Light" w:cs="Calibri Light"/>
-          <w:sz w:val="28"/>
-          <w:szCs w:val="28"/>
-          <w:lang w:val="en-US"/>
-        </w:rPr>
-        <w:t>IoT</w:t>
-      </w:r>
-      <w:proofErr w:type="spellEnd"/>
-      <w:r>
-        <w:rPr>
-          <w:rFonts w:ascii="Calibri Light" w:hAnsi="Calibri Light" w:cs="Calibri Light"/>
-          <w:sz w:val="28"/>
-          <w:szCs w:val="28"/>
-          <w:lang w:val="en-US"/>
-        </w:rPr>
-        <w:t xml:space="preserve"> nature is broad and scarce, we need good protocols that ensure us that confidential information like </w:t>
-      </w:r>
-      <w:r>
-        <w:rPr>
-          <w:rFonts w:ascii="Calibri Light" w:hAnsi="Calibri Light" w:cs="Calibri Light"/>
-          <w:sz w:val="28"/>
-          <w:szCs w:val="28"/>
-          <w:lang w:val="en-US"/>
-        </w:rPr>
-        <w:lastRenderedPageBreak/>
-        <w:t>the hospital staff, hospital hardware, structure, patient information and so on, remains a secret to the entitled entity.</w:t>
+        <w:t xml:space="preserve"> Each device shou</w:t>
+      </w:r>
+      <w:r>
+        <w:rPr>
+          <w:rFonts w:ascii="Calibri Light" w:hAnsi="Calibri Light" w:cs="Calibri Light"/>
+          <w:sz w:val="28"/>
+          <w:szCs w:val="28"/>
+          <w:lang w:val="en-US"/>
+        </w:rPr>
+        <w:t>ld have support for securing it</w:t>
+      </w:r>
+      <w:r>
+        <w:rPr>
+          <w:rFonts w:ascii="Calibri Light" w:hAnsi="Calibri Light" w:cs="Calibri Light"/>
+          <w:sz w:val="28"/>
+          <w:szCs w:val="28"/>
+          <w:lang w:val="en-US"/>
+        </w:rPr>
+        <w:t>s data and since the IoT nature is broad and scarce, we need good protocols that ensure us that confidential information like the hospital staff, hospital hardware, structure, patient information and so on, remains a secret to the entitled entity.</w:t>
       </w:r>
     </w:p>
     <w:p>
@@ -1901,7 +1716,6 @@
           <w:rFonts w:ascii="Calibri Light" w:hAnsi="Calibri Light" w:cs="Calibri Light"/>
           <w:sz w:val="28"/>
           <w:szCs w:val="28"/>
-          <w:lang w:val="en-US"/>
         </w:rPr>
       </w:pPr>
     </w:p>

</xml_diff>